<commit_message>
a small change to the word
</commit_message>
<xml_diff>
--- a/DevDesign.docx
+++ b/DevDesign.docx
@@ -3475,172 +3475,6 @@
 </w:styles>
 </file>
 
-<file path=word/glossary/document.xml><?xml version="1.0" encoding="utf-8"?>
-<w:glossaryDocument xmlns:wpc="http://schemas.microsoft.com/office/word/2010/wordprocessingCanvas" xmlns:cx="http://schemas.microsoft.com/office/drawing/2014/chartex" xmlns:cx1="http://schemas.microsoft.com/office/drawing/2015/9/8/chartex" xmlns:cx2="http://schemas.microsoft.com/office/drawing/2015/10/21/chartex" xmlns:cx3="http://schemas.microsoft.com/office/drawing/2016/5/9/chartex" xmlns:cx4="http://schemas.microsoft.com/office/drawing/2016/5/10/chartex" xmlns:cx5="http://schemas.microsoft.com/office/drawing/2016/5/11/chartex" xmlns:cx6="http://schemas.microsoft.com/office/drawing/2016/5/12/chartex" xmlns:cx7="http://schemas.microsoft.com/office/drawing/2016/5/13/chartex" xmlns:cx8="http://schemas.microsoft.com/office/drawing/2016/5/14/chartex" xmlns:mc="http://schemas.openxmlformats.org/markup-compatibility/2006" xmlns:aink="http://schemas.microsoft.com/office/drawing/2016/ink" xmlns:am3d="http://schemas.microsoft.com/office/drawing/2017/model3d" xmlns:o="urn:schemas-microsoft-com:office:office" xmlns:r="http://schemas.openxmlformats.org/officeDocument/2006/relationships" xmlns:m="http://schemas.openxmlformats.org/officeDocument/2006/math" xmlns:v="urn:schemas-microsoft-com:vml" xmlns:wp14="http://schemas.microsoft.com/office/word/2010/wordprocessingDrawing" xmlns:wp="http://schemas.openxmlformats.org/drawingml/2006/wordprocessingDrawing" xmlns:w10="urn:schemas-microsoft-com:office:word" xmlns:w="http://schemas.openxmlformats.org/wordprocessingml/2006/main" xmlns:w14="http://schemas.microsoft.com/office/word/2010/wordml" xmlns:w15="http://schemas.microsoft.com/office/word/2012/wordml" xmlns:w16cid="http://schemas.microsoft.com/office/word/2016/wordml/cid" xmlns:w16se="http://schemas.microsoft.com/office/word/2015/wordml/symex" xmlns:wpg="http://schemas.microsoft.com/office/word/2010/wordprocessingGroup" xmlns:wpi="http://schemas.microsoft.com/office/word/2010/wordprocessingInk" xmlns:wne="http://schemas.microsoft.com/office/word/2006/wordml" xmlns:wps="http://schemas.microsoft.com/office/word/2010/wordprocessingShape" mc:Ignorable="w14 w15 w16se w16cid wp14">
-  <w:docParts>
-    <w:docPart>
-      <w:docPartPr>
-        <w:name w:val="8946349A3AC44452955E7123E85AFE35"/>
-        <w:category>
-          <w:name w:val="General"/>
-          <w:gallery w:val="placeholder"/>
-        </w:category>
-        <w:types>
-          <w:type w:val="bbPlcHdr"/>
-        </w:types>
-        <w:behaviors>
-          <w:behavior w:val="content"/>
-        </w:behaviors>
-        <w:guid w:val="{E3324E0D-5925-43E0-8C74-306071EDADF3}"/>
-      </w:docPartPr>
-      <w:docPartBody>
-        <w:p>
-          <w:r>
-            <w:rPr>
-              <w:rStyle w:val="PlaceholderText"/>
-            </w:rPr>
-            <w:t>[Author]</w:t>
-          </w:r>
-        </w:p>
-      </w:docPartBody>
-    </w:docPart>
-    <w:docPart>
-      <w:docPartPr>
-        <w:name w:val="41EB282EE6084035BEA64FB2B665AAD3"/>
-        <w:category>
-          <w:name w:val="General"/>
-          <w:gallery w:val="placeholder"/>
-        </w:category>
-        <w:types>
-          <w:type w:val="bbPlcHdr"/>
-        </w:types>
-        <w:behaviors>
-          <w:behavior w:val="content"/>
-        </w:behaviors>
-        <w:guid w:val="{1643081A-5AC5-48BA-BC25-944E7F586087}"/>
-      </w:docPartPr>
-      <w:docPartBody>
-        <w:p>
-          <w:r>
-            <w:rPr>
-              <w:rStyle w:val="PlaceholderText"/>
-            </w:rPr>
-            <w:t>[Subject]</w:t>
-          </w:r>
-        </w:p>
-      </w:docPartBody>
-    </w:docPart>
-    <w:docPart>
-      <w:docPartPr>
-        <w:name w:val="6543F2091CE242F087E9436F47A5F213"/>
-        <w:category>
-          <w:name w:val="General"/>
-          <w:gallery w:val="placeholder"/>
-        </w:category>
-        <w:types>
-          <w:type w:val="bbPlcHdr"/>
-        </w:types>
-        <w:behaviors>
-          <w:behavior w:val="content"/>
-        </w:behaviors>
-        <w:guid w:val="{961B8FB5-710E-4808-B1B9-4B5E4AC8C8E4}"/>
-      </w:docPartPr>
-      <w:docPartBody>
-        <w:p>
-          <w:r>
-            <w:rPr>
-              <w:rStyle w:val="PlaceholderText"/>
-            </w:rPr>
-            <w:t>[Subject]</w:t>
-          </w:r>
-        </w:p>
-      </w:docPartBody>
-    </w:docPart>
-    <w:docPart>
-      <w:docPartPr>
-        <w:name w:val="63612EE54B194192972441525806E7D0"/>
-        <w:category>
-          <w:name w:val="General"/>
-          <w:gallery w:val="placeholder"/>
-        </w:category>
-        <w:types>
-          <w:type w:val="bbPlcHdr"/>
-        </w:types>
-        <w:behaviors>
-          <w:behavior w:val="content"/>
-        </w:behaviors>
-        <w:guid w:val="{F032EA89-8DB3-4C2B-AE41-5A4D4FA0CAFF}"/>
-      </w:docPartPr>
-      <w:docPartBody>
-        <w:p>
-          <w:r>
-            <w:rPr>
-              <w:rStyle w:val="PlaceholderText"/>
-            </w:rPr>
-            <w:t>[Company]</w:t>
-          </w:r>
-        </w:p>
-      </w:docPartBody>
-    </w:docPart>
-    <w:docPart>
-      <w:docPartPr>
-        <w:name w:val="9CC0C441B6C545DD8F27CBB9E6D5D292"/>
-        <w:category>
-          <w:name w:val="General"/>
-          <w:gallery w:val="placeholder"/>
-        </w:category>
-        <w:types>
-          <w:type w:val="bbPlcHdr"/>
-        </w:types>
-        <w:behaviors>
-          <w:behavior w:val="content"/>
-        </w:behaviors>
-        <w:guid w:val="{05D41EB9-9AB4-403A-B11C-AEC0B2C36BF5}"/>
-      </w:docPartPr>
-      <w:docPartBody>
-        <w:p>
-          <w:pPr>
-            <w:pStyle w:val="9CC0C441B6C545DD8F27CBB9E6D5D292"/>
-          </w:pPr>
-          <w:r>
-            <w:rPr>
-              <w:rStyle w:val="PlaceholderText"/>
-            </w:rPr>
-            <w:t>[Title]</w:t>
-          </w:r>
-        </w:p>
-      </w:docPartBody>
-    </w:docPart>
-    <w:docPart>
-      <w:docPartPr>
-        <w:name w:val="822AAF120C524A24A9CD1E4BBD22FAAA"/>
-        <w:category>
-          <w:name w:val="General"/>
-          <w:gallery w:val="placeholder"/>
-        </w:category>
-        <w:types>
-          <w:type w:val="bbPlcHdr"/>
-        </w:types>
-        <w:behaviors>
-          <w:behavior w:val="content"/>
-        </w:behaviors>
-        <w:guid w:val="{0D610ED7-CF68-4D2E-B1A2-C41A1C4E9890}"/>
-      </w:docPartPr>
-      <w:docPartBody>
-        <w:p>
-          <w:r>
-            <w:rPr>
-              <w:rStyle w:val="PlaceholderText"/>
-            </w:rPr>
-            <w:t>[Title]</w:t>
-          </w:r>
-        </w:p>
-      </w:docPartBody>
-    </w:docPart>
-  </w:docParts>
-</w:glossaryDocument>
-</file>
-
 <file path=word/glossary/fontTable.xml><?xml version="1.0" encoding="utf-8"?>
 <w:fonts xmlns:mc="http://schemas.openxmlformats.org/markup-compatibility/2006" xmlns:r="http://schemas.openxmlformats.org/officeDocument/2006/relationships" xmlns:w="http://schemas.openxmlformats.org/wordprocessingml/2006/main" xmlns:w14="http://schemas.microsoft.com/office/word/2010/wordml" xmlns:w15="http://schemas.microsoft.com/office/word/2012/wordml" xmlns:w16cid="http://schemas.microsoft.com/office/word/2016/wordml/cid" xmlns:w16se="http://schemas.microsoft.com/office/word/2015/wordml/symex" mc:Ignorable="w14 w15 w16se w16cid">
   <w:font w:name="Times New Roman">
@@ -3648,7 +3482,7 @@
     <w:charset w:val="00"/>
     <w:family w:val="roman"/>
     <w:pitch w:val="variable"/>
-    <w:sig w:usb0="E0002AFF" w:usb1="C0007843" w:usb2="00000009" w:usb3="00000000" w:csb0="000001FF" w:csb1="00000000"/>
+    <w:sig w:usb0="E0002EFF" w:usb1="C000785B" w:usb2="00000009" w:usb3="00000000" w:csb0="000001FF" w:csb1="00000000"/>
   </w:font>
   <w:font w:name="Symbol">
     <w:panose1 w:val="05050102010706020507"/>
@@ -3676,7 +3510,7 @@
     <w:charset w:val="00"/>
     <w:family w:val="swiss"/>
     <w:pitch w:val="variable"/>
-    <w:sig w:usb0="E1002AFF" w:usb1="4000ACFF" w:usb2="00000009" w:usb3="00000000" w:csb0="000001FF" w:csb1="00000000"/>
+    <w:sig w:usb0="E0002AFF" w:usb1="C000247B" w:usb2="00000009" w:usb3="00000000" w:csb0="000001FF" w:csb1="00000000"/>
   </w:font>
   <w:font w:name="DengXian">
     <w:altName w:val="等线"/>
@@ -3691,7 +3525,7 @@
     <w:charset w:val="00"/>
     <w:family w:val="swiss"/>
     <w:pitch w:val="variable"/>
-    <w:sig w:usb0="A0002AEF" w:usb1="4000207B" w:usb2="00000000" w:usb3="00000000" w:csb0="000001FF" w:csb1="00000000"/>
+    <w:sig w:usb0="E0002AFF" w:usb1="C000247B" w:usb2="00000009" w:usb3="00000000" w:csb0="000001FF" w:csb1="00000000"/>
   </w:font>
   <w:font w:name="DengXian Light">
     <w:altName w:val="等线 Light"/>
@@ -3751,6 +3585,7 @@
     <w:rsid w:val="009D3508"/>
     <w:rsid w:val="00A552F2"/>
     <w:rsid w:val="00B528EC"/>
+    <w:rsid w:val="00DF1D6C"/>
     <w:rsid w:val="00E348A6"/>
     <w:rsid w:val="00EC6B68"/>
     <w:rsid w:val="00EE7953"/>
@@ -4255,15 +4090,6 @@
 </file>
 
 <file path=customXml/item3.xml><?xml version="1.0" encoding="utf-8"?>
-<?mso-contentType ?>
-<FormTemplates xmlns="http://schemas.microsoft.com/sharepoint/v3/contenttype/forms">
-  <Display>DocumentLibraryForm</Display>
-  <Edit>DocumentLibraryForm</Edit>
-  <New>DocumentLibraryForm</New>
-</FormTemplates>
-</file>
-
-<file path=customXml/item4.xml><?xml version="1.0" encoding="utf-8"?>
 <ct:contentTypeSchema xmlns:ct="http://schemas.microsoft.com/office/2006/metadata/contentType" xmlns:ma="http://schemas.microsoft.com/office/2006/metadata/properties/metaAttributes" ct:_="" ma:_="" ma:contentTypeName="Document" ma:contentTypeID="0x010100930CA424DC6E734785F667A101C1CFAC" ma:contentTypeVersion="8" ma:contentTypeDescription="Create a new document." ma:contentTypeScope="" ma:versionID="78fea66fd0c0ab58b3453495cb44d502">
   <xsd:schema xmlns:xsd="http://www.w3.org/2001/XMLSchema" xmlns:xs="http://www.w3.org/2001/XMLSchema" xmlns:p="http://schemas.microsoft.com/office/2006/metadata/properties" xmlns:ns2="287ba367-a2b8-4936-af50-174d1d654708" xmlns:ns3="0793a0d5-a7d6-4af9-a3d5-ba627404ab9e" targetNamespace="http://schemas.microsoft.com/office/2006/metadata/properties" ma:root="true" ma:fieldsID="91d0fdb6a1f9404f31e0b889866aaa73" ns2:_="" ns3:_="">
     <xsd:import namespace="287ba367-a2b8-4936-af50-174d1d654708"/>
@@ -4454,6 +4280,15 @@
 </ct:contentTypeSchema>
 </file>
 
+<file path=customXml/item4.xml><?xml version="1.0" encoding="utf-8"?>
+<?mso-contentType ?>
+<FormTemplates xmlns="http://schemas.microsoft.com/sharepoint/v3/contenttype/forms">
+  <Display>DocumentLibraryForm</Display>
+  <Edit>DocumentLibraryForm</Edit>
+  <New>DocumentLibraryForm</New>
+</FormTemplates>
+</file>
+
 <file path=customXml/item5.xml><?xml version="1.0" encoding="utf-8"?>
 <b:Sources xmlns:b="http://schemas.openxmlformats.org/officeDocument/2006/bibliography" xmlns="http://schemas.openxmlformats.org/officeDocument/2006/bibliography" SelectedStyle="\APASixthEditionOfficeOnline.xsl" StyleName="APA" Version="6"/>
 </file>
@@ -4477,14 +4312,6 @@
 </file>
 
 <file path=customXml/itemProps3.xml><?xml version="1.0" encoding="utf-8"?>
-<ds:datastoreItem xmlns:ds="http://schemas.openxmlformats.org/officeDocument/2006/customXml" ds:itemID="{9F5826FE-6CEE-4E72-9AF6-DBCCB4E4C369}">
-  <ds:schemaRefs>
-    <ds:schemaRef ds:uri="http://schemas.microsoft.com/sharepoint/v3/contenttype/forms"/>
-  </ds:schemaRefs>
-</ds:datastoreItem>
-</file>
-
-<file path=customXml/itemProps4.xml><?xml version="1.0" encoding="utf-8"?>
 <ds:datastoreItem xmlns:ds="http://schemas.openxmlformats.org/officeDocument/2006/customXml" ds:itemID="{D0D63C19-5924-4CAF-AB64-619116F7104A}">
   <ds:schemaRefs>
     <ds:schemaRef ds:uri="http://schemas.microsoft.com/office/2006/metadata/contentType"/>
@@ -4503,8 +4330,16 @@
 </ds:datastoreItem>
 </file>
 
+<file path=customXml/itemProps4.xml><?xml version="1.0" encoding="utf-8"?>
+<ds:datastoreItem xmlns:ds="http://schemas.openxmlformats.org/officeDocument/2006/customXml" ds:itemID="{9F5826FE-6CEE-4E72-9AF6-DBCCB4E4C369}">
+  <ds:schemaRefs>
+    <ds:schemaRef ds:uri="http://schemas.microsoft.com/sharepoint/v3/contenttype/forms"/>
+  </ds:schemaRefs>
+</ds:datastoreItem>
+</file>
+
 <file path=customXml/itemProps5.xml><?xml version="1.0" encoding="utf-8"?>
-<ds:datastoreItem xmlns:ds="http://schemas.openxmlformats.org/officeDocument/2006/customXml" ds:itemID="{4B942B16-ED6A-45D7-BCEE-250B0905D334}">
+<ds:datastoreItem xmlns:ds="http://schemas.openxmlformats.org/officeDocument/2006/customXml" ds:itemID="{55A78310-4746-4D1C-A87E-F269C85B69DC}">
   <ds:schemaRefs>
     <ds:schemaRef ds:uri="http://schemas.openxmlformats.org/officeDocument/2006/bibliography"/>
   </ds:schemaRefs>

</xml_diff>